<commit_message>
Changed human resources costs + resized Gantt Chart in Word
</commit_message>
<xml_diff>
--- a/docs/Gantt chart in word.docx
+++ b/docs/Gantt chart in word.docx
@@ -3,7 +3,6 @@
 <w:document xmlns:wpc="http://schemas.microsoft.com/office/word/2010/wordprocessingCanvas" xmlns:cx="http://schemas.microsoft.com/office/drawing/2014/chartex" xmlns:cx1="http://schemas.microsoft.com/office/drawing/2015/9/8/chartex" xmlns:cx2="http://schemas.microsoft.com/office/drawing/2015/10/21/chartex" xmlns:cx3="http://schemas.microsoft.com/office/drawing/2016/5/9/chartex" xmlns:cx4="http://schemas.microsoft.com/office/drawing/2016/5/10/chartex" xmlns:cx5="http://schemas.microsoft.com/office/drawing/2016/5/11/chartex" xmlns:cx6="http://schemas.microsoft.com/office/drawing/2016/5/12/chartex" xmlns:cx7="http://schemas.microsoft.com/office/drawing/2016/5/13/chartex" xmlns:cx8="http://schemas.microsoft.com/office/drawing/2016/5/14/chartex" xmlns:mc="http://schemas.openxmlformats.org/markup-compatibility/2006" xmlns:aink="http://schemas.microsoft.com/office/drawing/2016/ink" xmlns:am3d="http://schemas.microsoft.com/office/drawing/2017/model3d" xmlns:o="urn:schemas-microsoft-com:office:office" xmlns:r="http://schemas.openxmlformats.org/officeDocument/2006/relationships" xmlns:m="http://schemas.openxmlformats.org/officeDocument/2006/math" xmlns:v="urn:schemas-microsoft-com:vml" xmlns:wp14="http://schemas.microsoft.com/office/word/2010/wordprocessingDrawing" xmlns:wp="http://schemas.openxmlformats.org/drawingml/2006/wordprocessingDrawing" xmlns:w10="urn:schemas-microsoft-com:office:word" xmlns:w="http://schemas.openxmlformats.org/wordprocessingml/2006/main" xmlns:w14="http://schemas.microsoft.com/office/word/2010/wordml" xmlns:w15="http://schemas.microsoft.com/office/word/2012/wordml" xmlns:w16cid="http://schemas.microsoft.com/office/word/2016/wordml/cid" xmlns:w16se="http://schemas.microsoft.com/office/word/2015/wordml/symex" xmlns:wpg="http://schemas.microsoft.com/office/word/2010/wordprocessingGroup" xmlns:wpi="http://schemas.microsoft.com/office/word/2010/wordprocessingInk" xmlns:wne="http://schemas.microsoft.com/office/word/2006/wordml" xmlns:wps="http://schemas.microsoft.com/office/word/2010/wordprocessingShape" mc:Ignorable="w14 w15 w16se w16cid wp14">
   <w:body>
     <w:p>
-      <w:bookmarkStart w:id="0" w:name="_GoBack"/>
       <w:r>
         <w:rPr>
           <w:noProof/>
@@ -16,13 +15,56 @@
             <wp:cNvGraphicFramePr/>
             <a:graphic xmlns:a="http://schemas.openxmlformats.org/drawingml/2006/main">
               <a:graphicData uri="http://schemas.openxmlformats.org/drawingml/2006/chart">
-                <c:chart xmlns:c="http://schemas.openxmlformats.org/drawingml/2006/chart" xmlns:r="http://schemas.openxmlformats.org/officeDocument/2006/relationships" r:id="rId5"/>
+                <c:chart xmlns:c="http://schemas.openxmlformats.org/drawingml/2006/chart" xmlns:r="http://schemas.openxmlformats.org/officeDocument/2006/relationships" r:id="rId7"/>
               </a:graphicData>
             </a:graphic>
           </wp:inline>
         </w:drawing>
       </w:r>
+    </w:p>
+    <w:p/>
+    <w:p>
+      <w:pPr>
+        <w:jc w:val="center"/>
+      </w:pPr>
+    </w:p>
+    <w:p>
+      <w:pPr>
+        <w:tabs>
+          <w:tab w:val="left" w:pos="7020"/>
+          <w:tab w:val="left" w:pos="12015"/>
+        </w:tabs>
+      </w:pPr>
+      <w:r>
+        <w:tab/>
+      </w:r>
+    </w:p>
+    <w:p>
+      <w:pPr>
+        <w:tabs>
+          <w:tab w:val="left" w:pos="7020"/>
+          <w:tab w:val="left" w:pos="12015"/>
+        </w:tabs>
+      </w:pPr>
+      <w:bookmarkStart w:id="0" w:name="_GoBack"/>
       <w:bookmarkEnd w:id="0"/>
+      <w:r>
+        <w:tab/>
+      </w:r>
+    </w:p>
+    <w:p>
+      <w:pPr>
+        <w:tabs>
+          <w:tab w:val="left" w:pos="12015"/>
+        </w:tabs>
+      </w:pPr>
+    </w:p>
+    <w:p>
+      <w:pPr>
+        <w:tabs>
+          <w:tab w:val="left" w:pos="12015"/>
+        </w:tabs>
+      </w:pPr>
     </w:p>
     <w:sectPr>
       <w:pgSz w:w="16838" w:h="11906" w:orient="landscape"/>
@@ -32,6 +74,56 @@
     </w:sectPr>
   </w:body>
 </w:document>
+</file>
+
+<file path=word/endnotes.xml><?xml version="1.0" encoding="utf-8"?>
+<w:endnotes xmlns:wpc="http://schemas.microsoft.com/office/word/2010/wordprocessingCanvas" xmlns:cx="http://schemas.microsoft.com/office/drawing/2014/chartex" xmlns:cx1="http://schemas.microsoft.com/office/drawing/2015/9/8/chartex" xmlns:cx2="http://schemas.microsoft.com/office/drawing/2015/10/21/chartex" xmlns:cx3="http://schemas.microsoft.com/office/drawing/2016/5/9/chartex" xmlns:cx4="http://schemas.microsoft.com/office/drawing/2016/5/10/chartex" xmlns:cx5="http://schemas.microsoft.com/office/drawing/2016/5/11/chartex" xmlns:cx6="http://schemas.microsoft.com/office/drawing/2016/5/12/chartex" xmlns:cx7="http://schemas.microsoft.com/office/drawing/2016/5/13/chartex" xmlns:cx8="http://schemas.microsoft.com/office/drawing/2016/5/14/chartex" xmlns:mc="http://schemas.openxmlformats.org/markup-compatibility/2006" xmlns:aink="http://schemas.microsoft.com/office/drawing/2016/ink" xmlns:am3d="http://schemas.microsoft.com/office/drawing/2017/model3d" xmlns:o="urn:schemas-microsoft-com:office:office" xmlns:r="http://schemas.openxmlformats.org/officeDocument/2006/relationships" xmlns:m="http://schemas.openxmlformats.org/officeDocument/2006/math" xmlns:v="urn:schemas-microsoft-com:vml" xmlns:wp14="http://schemas.microsoft.com/office/word/2010/wordprocessingDrawing" xmlns:wp="http://schemas.openxmlformats.org/drawingml/2006/wordprocessingDrawing" xmlns:w10="urn:schemas-microsoft-com:office:word" xmlns:w="http://schemas.openxmlformats.org/wordprocessingml/2006/main" xmlns:w14="http://schemas.microsoft.com/office/word/2010/wordml" xmlns:w15="http://schemas.microsoft.com/office/word/2012/wordml" xmlns:w16cid="http://schemas.microsoft.com/office/word/2016/wordml/cid" xmlns:w16se="http://schemas.microsoft.com/office/word/2015/wordml/symex" xmlns:wpg="http://schemas.microsoft.com/office/word/2010/wordprocessingGroup" xmlns:wpi="http://schemas.microsoft.com/office/word/2010/wordprocessingInk" xmlns:wne="http://schemas.microsoft.com/office/word/2006/wordml" xmlns:wps="http://schemas.microsoft.com/office/word/2010/wordprocessingShape" mc:Ignorable="w14 w15 w16se w16cid wp14">
+  <w:endnote w:type="separator" w:id="-1">
+    <w:p>
+      <w:pPr>
+        <w:spacing w:after="0" w:line="240" w:lineRule="auto"/>
+      </w:pPr>
+      <w:r>
+        <w:separator/>
+      </w:r>
+    </w:p>
+  </w:endnote>
+  <w:endnote w:type="continuationSeparator" w:id="0">
+    <w:p>
+      <w:pPr>
+        <w:spacing w:after="0" w:line="240" w:lineRule="auto"/>
+      </w:pPr>
+      <w:r>
+        <w:continuationSeparator/>
+      </w:r>
+    </w:p>
+  </w:endnote>
+</w:endnotes>
+</file>
+
+<file path=word/footnotes.xml><?xml version="1.0" encoding="utf-8"?>
+<w:footnotes xmlns:wpc="http://schemas.microsoft.com/office/word/2010/wordprocessingCanvas" xmlns:cx="http://schemas.microsoft.com/office/drawing/2014/chartex" xmlns:cx1="http://schemas.microsoft.com/office/drawing/2015/9/8/chartex" xmlns:cx2="http://schemas.microsoft.com/office/drawing/2015/10/21/chartex" xmlns:cx3="http://schemas.microsoft.com/office/drawing/2016/5/9/chartex" xmlns:cx4="http://schemas.microsoft.com/office/drawing/2016/5/10/chartex" xmlns:cx5="http://schemas.microsoft.com/office/drawing/2016/5/11/chartex" xmlns:cx6="http://schemas.microsoft.com/office/drawing/2016/5/12/chartex" xmlns:cx7="http://schemas.microsoft.com/office/drawing/2016/5/13/chartex" xmlns:cx8="http://schemas.microsoft.com/office/drawing/2016/5/14/chartex" xmlns:mc="http://schemas.openxmlformats.org/markup-compatibility/2006" xmlns:aink="http://schemas.microsoft.com/office/drawing/2016/ink" xmlns:am3d="http://schemas.microsoft.com/office/drawing/2017/model3d" xmlns:o="urn:schemas-microsoft-com:office:office" xmlns:r="http://schemas.openxmlformats.org/officeDocument/2006/relationships" xmlns:m="http://schemas.openxmlformats.org/officeDocument/2006/math" xmlns:v="urn:schemas-microsoft-com:vml" xmlns:wp14="http://schemas.microsoft.com/office/word/2010/wordprocessingDrawing" xmlns:wp="http://schemas.openxmlformats.org/drawingml/2006/wordprocessingDrawing" xmlns:w10="urn:schemas-microsoft-com:office:word" xmlns:w="http://schemas.openxmlformats.org/wordprocessingml/2006/main" xmlns:w14="http://schemas.microsoft.com/office/word/2010/wordml" xmlns:w15="http://schemas.microsoft.com/office/word/2012/wordml" xmlns:w16cid="http://schemas.microsoft.com/office/word/2016/wordml/cid" xmlns:w16se="http://schemas.microsoft.com/office/word/2015/wordml/symex" xmlns:wpg="http://schemas.microsoft.com/office/word/2010/wordprocessingGroup" xmlns:wpi="http://schemas.microsoft.com/office/word/2010/wordprocessingInk" xmlns:wne="http://schemas.microsoft.com/office/word/2006/wordml" xmlns:wps="http://schemas.microsoft.com/office/word/2010/wordprocessingShape" mc:Ignorable="w14 w15 w16se w16cid wp14">
+  <w:footnote w:type="separator" w:id="-1">
+    <w:p>
+      <w:pPr>
+        <w:spacing w:after="0" w:line="240" w:lineRule="auto"/>
+      </w:pPr>
+      <w:r>
+        <w:separator/>
+      </w:r>
+    </w:p>
+  </w:footnote>
+  <w:footnote w:type="continuationSeparator" w:id="0">
+    <w:p>
+      <w:pPr>
+        <w:spacing w:after="0" w:line="240" w:lineRule="auto"/>
+      </w:pPr>
+      <w:r>
+        <w:continuationSeparator/>
+      </w:r>
+    </w:p>
+  </w:footnote>
+</w:footnotes>
 </file>
 
 <file path=word/styles.xml><?xml version="1.0" encoding="utf-8"?>
@@ -459,6 +551,50 @@
     <w:semiHidden/>
     <w:unhideWhenUsed/>
   </w:style>
+  <w:style w:type="paragraph" w:styleId="Cabealho">
+    <w:name w:val="header"/>
+    <w:basedOn w:val="Normal"/>
+    <w:link w:val="CabealhoCarter"/>
+    <w:uiPriority w:val="99"/>
+    <w:unhideWhenUsed/>
+    <w:rsid w:val="00D6624B"/>
+    <w:pPr>
+      <w:tabs>
+        <w:tab w:val="center" w:pos="4252"/>
+        <w:tab w:val="right" w:pos="8504"/>
+      </w:tabs>
+      <w:spacing w:after="0" w:line="240" w:lineRule="auto"/>
+    </w:pPr>
+  </w:style>
+  <w:style w:type="character" w:customStyle="1" w:styleId="CabealhoCarter">
+    <w:name w:val="Cabeçalho Caráter"/>
+    <w:basedOn w:val="Tipodeletrapredefinidodopargrafo"/>
+    <w:link w:val="Cabealho"/>
+    <w:uiPriority w:val="99"/>
+    <w:rsid w:val="00D6624B"/>
+  </w:style>
+  <w:style w:type="paragraph" w:styleId="Rodap">
+    <w:name w:val="footer"/>
+    <w:basedOn w:val="Normal"/>
+    <w:link w:val="RodapCarter"/>
+    <w:uiPriority w:val="99"/>
+    <w:unhideWhenUsed/>
+    <w:rsid w:val="00D6624B"/>
+    <w:pPr>
+      <w:tabs>
+        <w:tab w:val="center" w:pos="4252"/>
+        <w:tab w:val="right" w:pos="8504"/>
+      </w:tabs>
+      <w:spacing w:after="0" w:line="240" w:lineRule="auto"/>
+    </w:pPr>
+  </w:style>
+  <w:style w:type="character" w:customStyle="1" w:styleId="RodapCarter">
+    <w:name w:val="Rodapé Caráter"/>
+    <w:basedOn w:val="Tipodeletrapredefinidodopargrafo"/>
+    <w:link w:val="Rodap"/>
+    <w:uiPriority w:val="99"/>
+    <w:rsid w:val="00D6624B"/>
+  </w:style>
 </w:styles>
 </file>
 
@@ -477,6 +613,31 @@
   </mc:AlternateContent>
   <c:chart>
     <c:title>
+      <c:tx>
+        <c:rich>
+          <a:bodyPr rot="0" spcFirstLastPara="1" vertOverflow="ellipsis" vert="horz" wrap="square" anchor="ctr" anchorCtr="1"/>
+          <a:lstStyle/>
+          <a:p>
+            <a:pPr>
+              <a:defRPr sz="1400" b="0" i="0" u="none" strike="noStrike" kern="1200" spc="0" baseline="0">
+                <a:solidFill>
+                  <a:schemeClr val="tx1">
+                    <a:lumMod val="65000"/>
+                    <a:lumOff val="35000"/>
+                  </a:schemeClr>
+                </a:solidFill>
+                <a:latin typeface="+mn-lt"/>
+                <a:ea typeface="+mn-ea"/>
+                <a:cs typeface="+mn-cs"/>
+              </a:defRPr>
+            </a:pPr>
+            <a:r>
+              <a:rPr lang="pt-PT"/>
+              <a:t>Diagrama de Gantt</a:t>
+            </a:r>
+          </a:p>
+        </c:rich>
+      </c:tx>
       <c:overlay val="0"/>
       <c:spPr>
         <a:noFill/>
@@ -984,7 +1145,7 @@
           <a:lstStyle/>
           <a:p>
             <a:pPr>
-              <a:defRPr sz="900" b="0" i="0" u="none" strike="noStrike" kern="1200" baseline="0">
+              <a:defRPr sz="1300" b="0" i="0" u="none" strike="noStrike" kern="1200" baseline="0">
                 <a:solidFill>
                   <a:schemeClr val="tx1">
                     <a:lumMod val="65000"/>
@@ -1959,7 +2120,7 @@
 </file>
 
 <file path=customXml/itemProps1.xml><?xml version="1.0" encoding="utf-8"?>
-<ds:datastoreItem xmlns:ds="http://schemas.openxmlformats.org/officeDocument/2006/customXml" ds:itemID="{37FBC4D7-11A8-4355-8FE3-49C6782E1387}">
+<ds:datastoreItem xmlns:ds="http://schemas.openxmlformats.org/officeDocument/2006/customXml" ds:itemID="{5A8A2FE7-DA61-4407-9C74-3AF33E5A14E4}">
   <ds:schemaRefs>
     <ds:schemaRef ds:uri="http://schemas.openxmlformats.org/officeDocument/2006/bibliography"/>
   </ds:schemaRefs>

</xml_diff>